<commit_message>
updated Requirements and Design Proposal
</commit_message>
<xml_diff>
--- a/Documents/Requirements.docx
+++ b/Documents/Requirements.docx
@@ -212,8 +212,13 @@
       <w:r>
         <w:t xml:space="preserve">Rationale: </w:t>
       </w:r>
-      <w:r>
-        <w:t>So the user can quickly find part of the video that discusses a topic/keyword.</w:t>
+      <w:proofErr w:type="gramStart"/>
+      <w:r>
+        <w:t>So</w:t>
+      </w:r>
+      <w:proofErr w:type="gramEnd"/>
+      <w:r>
+        <w:t xml:space="preserve"> the user can quickly find part of the video that discusses a topic/keyword.</w:t>
       </w:r>
     </w:p>
     <w:p>
@@ -410,7 +415,19 @@
       <w:jc w:val="right"/>
     </w:pPr>
     <w:r>
-      <w:t>28 April 2020</w:t>
+      <w:t>2</w:t>
+    </w:r>
+    <w:r>
+      <w:t>6</w:t>
+    </w:r>
+    <w:r>
+      <w:t xml:space="preserve"> A</w:t>
+    </w:r>
+    <w:r>
+      <w:t>ugust</w:t>
+    </w:r>
+    <w:r>
+      <w:t xml:space="preserve"> 2020</w:t>
     </w:r>
   </w:p>
 </w:hdr>

</xml_diff>

<commit_message>
updated Test Plan Specification Test Cases and SeniorProject.html
</commit_message>
<xml_diff>
--- a/Documents/Requirements.docx
+++ b/Documents/Requirements.docx
@@ -415,19 +415,10 @@
       <w:jc w:val="right"/>
     </w:pPr>
     <w:r>
-      <w:t>2</w:t>
+      <w:t xml:space="preserve">16 November </w:t>
     </w:r>
     <w:r>
-      <w:t>6</w:t>
-    </w:r>
-    <w:r>
-      <w:t xml:space="preserve"> A</w:t>
-    </w:r>
-    <w:r>
-      <w:t>ugust</w:t>
-    </w:r>
-    <w:r>
-      <w:t xml:space="preserve"> 2020</w:t>
+      <w:t>2020</w:t>
     </w:r>
   </w:p>
 </w:hdr>

</xml_diff>